<commit_message>
DOCX2RASH: Corrected a bug in list handling. RASH Validator: it now raises an error if the grammar is missing.
</commit_message>
<xml_diff>
--- a/testbed/docx/testbed-12.docx
+++ b/testbed/docx/testbed-12.docx
@@ -4,7 +4,7 @@
   <w:body>
     <w:p>
       <w:pPr>
-        <w:pStyle w:val="Titolo1"/>
+        <w:pStyle w:val="Heading1"/>
         <w:rPr>
           <w:lang w:val="en-US"/>
         </w:rPr>
@@ -65,10 +65,7 @@
         <w:fldChar w:fldCharType="separate"/>
       </w:r>
       <w:r>
-        <w:t>Formul</w:t>
-      </w:r>
-      <w:r>
-        <w:t>a</w:t>
+        <w:t>Formula</w:t>
       </w:r>
       <w:r>
         <w:rPr>
@@ -321,7 +318,7 @@
     </w:p>
     <w:p>
       <w:pPr>
-        <w:pStyle w:val="Titolo2"/>
+        <w:pStyle w:val="Heading2"/>
         <w:rPr>
           <w:lang w:val="en-US"/>
         </w:rPr>
@@ -340,7 +337,7 @@
     </w:p>
     <w:tbl>
       <w:tblPr>
-        <w:tblStyle w:val="Grigliatabella"/>
+        <w:tblStyle w:val="TableGrid"/>
         <w:tblW w:w="0" w:type="auto"/>
         <w:tblLook w:val="04A0" w:firstRow="1" w:lastRow="0" w:firstColumn="1" w:lastColumn="0" w:noHBand="0" w:noVBand="1"/>
       </w:tblPr>
@@ -650,34 +647,21 @@
     </w:tbl>
     <w:p>
       <w:pPr>
-        <w:pStyle w:val="Didascalia"/>
+        <w:pStyle w:val="Caption"/>
       </w:pPr>
       <w:bookmarkStart w:id="0" w:name="_Ref462854417"/>
       <w:bookmarkStart w:id="1" w:name="_Ref462854383"/>
       <w:r>
         <w:t xml:space="preserve">Tabella </w:t>
       </w:r>
-      <w:r>
-        <w:fldChar w:fldCharType="begin"/>
-      </w:r>
-      <w:r>
-        <w:instrText xml:space="preserve"> SEQ Tabella \* ARABIC </w:instrText>
-      </w:r>
-      <w:r>
-        <w:fldChar w:fldCharType="separate"/>
-      </w:r>
-      <w:r>
-        <w:rPr>
-          <w:noProof/>
-        </w:rPr>
-        <w:t>1</w:t>
-      </w:r>
-      <w:r>
-        <w:rPr>
-          <w:noProof/>
-        </w:rPr>
-        <w:fldChar w:fldCharType="end"/>
-      </w:r>
+      <w:fldSimple w:instr=" SEQ Tabella \* ARABIC ">
+        <w:r>
+          <w:rPr>
+            <w:noProof/>
+          </w:rPr>
+          <w:t>1</w:t>
+        </w:r>
+      </w:fldSimple>
       <w:bookmarkEnd w:id="0"/>
       <w:r>
         <w:t>My current table</w:t>
@@ -686,7 +670,7 @@
     </w:p>
     <w:p>
       <w:pPr>
-        <w:pStyle w:val="Titolo2"/>
+        <w:pStyle w:val="Heading2"/>
       </w:pPr>
       <w:bookmarkStart w:id="2" w:name="_Formula"/>
       <w:bookmarkStart w:id="3" w:name="_Ref462854352"/>
@@ -718,33 +702,44 @@
     </w:p>
     <w:p>
       <w:pPr>
-        <w:pStyle w:val="Didascalia"/>
+        <w:pStyle w:val="Caption"/>
         <w:jc w:val="center"/>
       </w:pPr>
       <w:bookmarkStart w:id="4" w:name="_Ref462854439"/>
       <w:r>
         <w:t xml:space="preserve">Equazione </w:t>
       </w:r>
-      <w:fldSimple w:instr=" SEQ Equazione \* ARABIC ">
-        <w:r>
-          <w:rPr>
-            <w:noProof/>
-          </w:rPr>
-          <w:t>1</w:t>
-        </w:r>
-      </w:fldSimple>
+      <w:r>
+        <w:fldChar w:fldCharType="begin"/>
+      </w:r>
+      <w:r>
+        <w:instrText xml:space="preserve"> SEQ Equazione \* ARABIC </w:instrText>
+      </w:r>
+      <w:r>
+        <w:fldChar w:fldCharType="separate"/>
+      </w:r>
+      <w:r>
+        <w:rPr>
+          <w:noProof/>
+        </w:rPr>
+        <w:t>1</w:t>
+      </w:r>
+      <w:r>
+        <w:rPr>
+          <w:noProof/>
+        </w:rPr>
+        <w:fldChar w:fldCharType="end"/>
+      </w:r>
       <w:bookmarkEnd w:id="4"/>
     </w:p>
     <w:p/>
     <w:p>
       <w:pPr>
-        <w:pStyle w:val="Titolo2"/>
+        <w:pStyle w:val="Heading2"/>
       </w:pPr>
       <w:r>
         <w:t>Figure</w:t>
       </w:r>
-      <w:bookmarkStart w:id="5" w:name="_GoBack"/>
-      <w:bookmarkEnd w:id="5"/>
     </w:p>
     <w:p>
       <w:r>
@@ -755,7 +750,7 @@
       <w:r>
         <w:rPr>
           <w:noProof/>
-          <w:lang w:eastAsia="it-IT"/>
+          <w:lang w:val="en-GB" w:eastAsia="en-GB"/>
         </w:rPr>
         <w:drawing>
           <wp:inline distT="0" distB="0" distL="0" distR="0" wp14:anchorId="769EBC82" wp14:editId="09AD2CA1">
@@ -809,29 +804,59 @@
     </w:p>
     <w:p>
       <w:pPr>
-        <w:pStyle w:val="Didascalia"/>
-      </w:pPr>
-      <w:bookmarkStart w:id="6" w:name="_Ref462854678"/>
+        <w:pStyle w:val="Caption"/>
+      </w:pPr>
+      <w:bookmarkStart w:id="5" w:name="_Ref462854678"/>
       <w:r>
         <w:t xml:space="preserve">Figura </w:t>
       </w:r>
-      <w:fldSimple w:instr=" SEQ Figura \* ARABIC ">
-        <w:r>
-          <w:rPr>
-            <w:noProof/>
-          </w:rPr>
-          <w:t>1</w:t>
-        </w:r>
-      </w:fldSimple>
+      <w:r>
+        <w:fldChar w:fldCharType="begin"/>
+      </w:r>
+      <w:r>
+        <w:instrText xml:space="preserve"> SEQ Figura \* ARABIC </w:instrText>
+      </w:r>
+      <w:r>
+        <w:fldChar w:fldCharType="separate"/>
+      </w:r>
+      <w:r>
+        <w:rPr>
+          <w:noProof/>
+        </w:rPr>
+        <w:t>1</w:t>
+      </w:r>
+      <w:r>
+        <w:rPr>
+          <w:noProof/>
+        </w:rPr>
+        <w:fldChar w:fldCharType="end"/>
+      </w:r>
+      <w:bookmarkEnd w:id="5"/>
+      <w:r>
+        <w:t>This is</w:t>
+      </w:r>
+      <w:r>
+        <w:t xml:space="preserve"> the-</w:t>
+      </w:r>
+      <w:bookmarkStart w:id="6" w:name="_GoBack"/>
       <w:bookmarkEnd w:id="6"/>
       <w:r>
-        <w:t>This is the caption of the figure</w:t>
+        <w:t xml:space="preserve">caption of the </w:t>
+      </w:r>
+      <w:r>
+        <w:t>(</w:t>
+      </w:r>
+      <w:r>
+        <w:t>figure</w:t>
+      </w:r>
+      <w:r>
+        <w:t>)</w:t>
       </w:r>
     </w:p>
     <w:p/>
     <w:p>
       <w:pPr>
-        <w:pStyle w:val="Titolo2"/>
+        <w:pStyle w:val="Heading2"/>
       </w:pPr>
       <w:r>
         <w:t>Listing</w:t>
@@ -849,7 +874,7 @@
       <w:r>
         <w:rPr>
           <w:noProof/>
-          <w:lang w:eastAsia="it-IT"/>
+          <w:lang w:val="en-GB" w:eastAsia="en-GB"/>
         </w:rPr>
         <mc:AlternateContent>
           <mc:Choice Requires="wps">
@@ -953,33 +978,20 @@
     </w:p>
     <w:p>
       <w:pPr>
-        <w:pStyle w:val="Didascalia"/>
+        <w:pStyle w:val="Caption"/>
       </w:pPr>
       <w:bookmarkStart w:id="7" w:name="_Ref462854707"/>
       <w:r>
         <w:t xml:space="preserve">Text </w:t>
       </w:r>
-      <w:r>
-        <w:fldChar w:fldCharType="begin"/>
-      </w:r>
-      <w:r>
-        <w:instrText xml:space="preserve"> SEQ Text \* ARABIC </w:instrText>
-      </w:r>
-      <w:r>
-        <w:fldChar w:fldCharType="separate"/>
-      </w:r>
-      <w:r>
-        <w:rPr>
-          <w:noProof/>
-        </w:rPr>
-        <w:t>1</w:t>
-      </w:r>
-      <w:r>
-        <w:rPr>
-          <w:noProof/>
-        </w:rPr>
-        <w:fldChar w:fldCharType="end"/>
-      </w:r>
+      <w:fldSimple w:instr=" SEQ Text \* ARABIC ">
+        <w:r>
+          <w:rPr>
+            <w:noProof/>
+          </w:rPr>
+          <w:t>1</w:t>
+        </w:r>
+      </w:fldSimple>
       <w:bookmarkEnd w:id="7"/>
       <w:r>
         <w:t>This is the caption of the listing.</w:t>
@@ -987,7 +999,7 @@
     </w:p>
     <w:p>
       <w:pPr>
-        <w:pStyle w:val="Titolo2"/>
+        <w:pStyle w:val="Heading1"/>
       </w:pPr>
       <w:r>
         <w:t>References</w:t>
@@ -995,7 +1007,7 @@
     </w:p>
     <w:p>
       <w:pPr>
-        <w:pStyle w:val="Paragrafoelenco"/>
+        <w:pStyle w:val="ListParagraph"/>
         <w:numPr>
           <w:ilvl w:val="0"/>
           <w:numId w:val="1"/>
@@ -1007,7 +1019,7 @@
       <w:hyperlink r:id="rId6" w:history="1">
         <w:r>
           <w:rPr>
-            <w:rStyle w:val="Collegamentoipertestuale"/>
+            <w:rStyle w:val="Hyperlink"/>
           </w:rPr>
           <w:t>http://dx.doi.org/10.1007/978-3-319-07443-6_39</w:t>
         </w:r>
@@ -1015,7 +1027,7 @@
     </w:p>
     <w:p>
       <w:pPr>
-        <w:pStyle w:val="Paragrafoelenco"/>
+        <w:pStyle w:val="ListParagraph"/>
         <w:numPr>
           <w:ilvl w:val="0"/>
           <w:numId w:val="1"/>
@@ -1028,7 +1040,7 @@
       <w:hyperlink r:id="rId7" w:history="1">
         <w:r>
           <w:rPr>
-            <w:rStyle w:val="Collegamentoipertestuale"/>
+            <w:rStyle w:val="Hyperlink"/>
           </w:rPr>
           <w:t>http://cs.unibo.it/save-sd/rush/rush.rng</w:t>
         </w:r>
@@ -1037,7 +1049,7 @@
     </w:p>
     <w:p>
       <w:pPr>
-        <w:pStyle w:val="Paragrafoelenco"/>
+        <w:pStyle w:val="ListParagraph"/>
         <w:numPr>
           <w:ilvl w:val="0"/>
           <w:numId w:val="1"/>
@@ -1164,7 +1176,7 @@
     </w:rPrDefault>
     <w:pPrDefault/>
   </w:docDefaults>
-  <w:latentStyles w:defLockedState="0" w:defUIPriority="99" w:defSemiHidden="0" w:defUnhideWhenUsed="0" w:defQFormat="0" w:count="380">
+  <w:latentStyles w:defLockedState="0" w:defUIPriority="99" w:defSemiHidden="0" w:defUnhideWhenUsed="0" w:defQFormat="0" w:count="382">
     <w:lsdException w:name="Normal" w:uiPriority="0" w:qFormat="1"/>
     <w:lsdException w:name="heading 1" w:uiPriority="9" w:qFormat="1"/>
     <w:lsdException w:name="heading 2" w:semiHidden="1" w:uiPriority="9" w:unhideWhenUsed="1" w:qFormat="1"/>
@@ -1545,16 +1557,18 @@
     <w:lsdException w:name="List Table 5 Dark Accent 6" w:uiPriority="50"/>
     <w:lsdException w:name="List Table 6 Colorful Accent 6" w:uiPriority="51"/>
     <w:lsdException w:name="List Table 7 Colorful Accent 6" w:uiPriority="52"/>
+    <w:lsdException w:name="Mention" w:semiHidden="1" w:unhideWhenUsed="1"/>
+    <w:lsdException w:name="Smart Hyperlink" w:semiHidden="1" w:unhideWhenUsed="1"/>
   </w:latentStyles>
-  <w:style w:type="paragraph" w:default="1" w:styleId="Normale">
+  <w:style w:type="paragraph" w:default="1" w:styleId="Normal">
     <w:name w:val="Normal"/>
     <w:qFormat/>
   </w:style>
-  <w:style w:type="paragraph" w:styleId="Titolo1">
+  <w:style w:type="paragraph" w:styleId="Heading1">
     <w:name w:val="heading 1"/>
-    <w:basedOn w:val="Normale"/>
-    <w:next w:val="Normale"/>
-    <w:link w:val="Titolo1Carattere"/>
+    <w:basedOn w:val="Normal"/>
+    <w:next w:val="Normal"/>
+    <w:link w:val="Heading1Char"/>
     <w:uiPriority w:val="9"/>
     <w:qFormat/>
     <w:rsid w:val="00830717"/>
@@ -1571,11 +1585,11 @@
       <w:szCs w:val="32"/>
     </w:rPr>
   </w:style>
-  <w:style w:type="paragraph" w:styleId="Titolo2">
+  <w:style w:type="paragraph" w:styleId="Heading2">
     <w:name w:val="heading 2"/>
-    <w:basedOn w:val="Normale"/>
-    <w:next w:val="Normale"/>
-    <w:link w:val="Titolo2Carattere"/>
+    <w:basedOn w:val="Normal"/>
+    <w:next w:val="Normal"/>
+    <w:link w:val="Heading2Char"/>
     <w:uiPriority w:val="9"/>
     <w:unhideWhenUsed/>
     <w:qFormat/>
@@ -1593,13 +1607,13 @@
       <w:szCs w:val="26"/>
     </w:rPr>
   </w:style>
-  <w:style w:type="character" w:default="1" w:styleId="Carpredefinitoparagrafo">
+  <w:style w:type="character" w:default="1" w:styleId="DefaultParagraphFont">
     <w:name w:val="Default Paragraph Font"/>
     <w:uiPriority w:val="1"/>
     <w:semiHidden/>
     <w:unhideWhenUsed/>
   </w:style>
-  <w:style w:type="table" w:default="1" w:styleId="Tabellanormale">
+  <w:style w:type="table" w:default="1" w:styleId="TableNormal">
     <w:name w:val="Normal Table"/>
     <w:uiPriority w:val="99"/>
     <w:semiHidden/>
@@ -1614,16 +1628,16 @@
       </w:tblCellMar>
     </w:tblPr>
   </w:style>
-  <w:style w:type="numbering" w:default="1" w:styleId="Nessunelenco">
+  <w:style w:type="numbering" w:default="1" w:styleId="NoList">
     <w:name w:val="No List"/>
     <w:uiPriority w:val="99"/>
     <w:semiHidden/>
     <w:unhideWhenUsed/>
   </w:style>
-  <w:style w:type="character" w:customStyle="1" w:styleId="Titolo1Carattere">
-    <w:name w:val="Titolo 1 Carattere"/>
-    <w:basedOn w:val="Carpredefinitoparagrafo"/>
-    <w:link w:val="Titolo1"/>
+  <w:style w:type="character" w:customStyle="1" w:styleId="Heading1Char">
+    <w:name w:val="Heading 1 Char"/>
+    <w:basedOn w:val="DefaultParagraphFont"/>
+    <w:link w:val="Heading1"/>
     <w:uiPriority w:val="9"/>
     <w:rsid w:val="00830717"/>
     <w:rPr>
@@ -1633,10 +1647,10 @@
       <w:szCs w:val="32"/>
     </w:rPr>
   </w:style>
-  <w:style w:type="character" w:customStyle="1" w:styleId="Titolo2Carattere">
-    <w:name w:val="Titolo 2 Carattere"/>
-    <w:basedOn w:val="Carpredefinitoparagrafo"/>
-    <w:link w:val="Titolo2"/>
+  <w:style w:type="character" w:customStyle="1" w:styleId="Heading2Char">
+    <w:name w:val="Heading 2 Char"/>
+    <w:basedOn w:val="DefaultParagraphFont"/>
+    <w:link w:val="Heading2"/>
     <w:uiPriority w:val="9"/>
     <w:rsid w:val="00830717"/>
     <w:rPr>
@@ -1646,9 +1660,9 @@
       <w:szCs w:val="26"/>
     </w:rPr>
   </w:style>
-  <w:style w:type="table" w:styleId="Grigliatabella">
+  <w:style w:type="table" w:styleId="TableGrid">
     <w:name w:val="Table Grid"/>
-    <w:basedOn w:val="Tabellanormale"/>
+    <w:basedOn w:val="TableNormal"/>
     <w:uiPriority w:val="39"/>
     <w:rsid w:val="00830717"/>
     <w:tblPr>
@@ -1669,9 +1683,9 @@
       </w:tblCellMar>
     </w:tblPr>
   </w:style>
-  <w:style w:type="character" w:styleId="Rimandocommento">
+  <w:style w:type="character" w:styleId="CommentReference">
     <w:name w:val="annotation reference"/>
-    <w:basedOn w:val="Carpredefinitoparagrafo"/>
+    <w:basedOn w:val="DefaultParagraphFont"/>
     <w:uiPriority w:val="99"/>
     <w:semiHidden/>
     <w:unhideWhenUsed/>
@@ -1681,28 +1695,28 @@
       <w:szCs w:val="18"/>
     </w:rPr>
   </w:style>
-  <w:style w:type="paragraph" w:styleId="Testocommento">
+  <w:style w:type="paragraph" w:styleId="CommentText">
     <w:name w:val="annotation text"/>
-    <w:basedOn w:val="Normale"/>
-    <w:link w:val="TestocommentoCarattere"/>
+    <w:basedOn w:val="Normal"/>
+    <w:link w:val="CommentTextChar"/>
     <w:uiPriority w:val="99"/>
     <w:semiHidden/>
     <w:unhideWhenUsed/>
     <w:rsid w:val="00830717"/>
   </w:style>
-  <w:style w:type="character" w:customStyle="1" w:styleId="TestocommentoCarattere">
-    <w:name w:val="Testo commento Carattere"/>
-    <w:basedOn w:val="Carpredefinitoparagrafo"/>
-    <w:link w:val="Testocommento"/>
+  <w:style w:type="character" w:customStyle="1" w:styleId="CommentTextChar">
+    <w:name w:val="Comment Text Char"/>
+    <w:basedOn w:val="DefaultParagraphFont"/>
+    <w:link w:val="CommentText"/>
     <w:uiPriority w:val="99"/>
     <w:semiHidden/>
     <w:rsid w:val="00830717"/>
   </w:style>
-  <w:style w:type="paragraph" w:styleId="Soggettocommento">
+  <w:style w:type="paragraph" w:styleId="CommentSubject">
     <w:name w:val="annotation subject"/>
-    <w:basedOn w:val="Testocommento"/>
-    <w:next w:val="Testocommento"/>
-    <w:link w:val="SoggettocommentoCarattere"/>
+    <w:basedOn w:val="CommentText"/>
+    <w:next w:val="CommentText"/>
+    <w:link w:val="CommentSubjectChar"/>
     <w:uiPriority w:val="99"/>
     <w:semiHidden/>
     <w:unhideWhenUsed/>
@@ -1714,10 +1728,10 @@
       <w:szCs w:val="20"/>
     </w:rPr>
   </w:style>
-  <w:style w:type="character" w:customStyle="1" w:styleId="SoggettocommentoCarattere">
-    <w:name w:val="Soggetto commento Carattere"/>
-    <w:basedOn w:val="TestocommentoCarattere"/>
-    <w:link w:val="Soggettocommento"/>
+  <w:style w:type="character" w:customStyle="1" w:styleId="CommentSubjectChar">
+    <w:name w:val="Comment Subject Char"/>
+    <w:basedOn w:val="CommentTextChar"/>
+    <w:link w:val="CommentSubject"/>
     <w:uiPriority w:val="99"/>
     <w:semiHidden/>
     <w:rsid w:val="00830717"/>
@@ -1728,10 +1742,10 @@
       <w:szCs w:val="20"/>
     </w:rPr>
   </w:style>
-  <w:style w:type="paragraph" w:styleId="Testofumetto">
+  <w:style w:type="paragraph" w:styleId="BalloonText">
     <w:name w:val="Balloon Text"/>
-    <w:basedOn w:val="Normale"/>
-    <w:link w:val="TestofumettoCarattere"/>
+    <w:basedOn w:val="Normal"/>
+    <w:link w:val="BalloonTextChar"/>
     <w:uiPriority w:val="99"/>
     <w:semiHidden/>
     <w:unhideWhenUsed/>
@@ -1742,10 +1756,10 @@
       <w:szCs w:val="18"/>
     </w:rPr>
   </w:style>
-  <w:style w:type="character" w:customStyle="1" w:styleId="TestofumettoCarattere">
-    <w:name w:val="Testo fumetto Carattere"/>
-    <w:basedOn w:val="Carpredefinitoparagrafo"/>
-    <w:link w:val="Testofumetto"/>
+  <w:style w:type="character" w:customStyle="1" w:styleId="BalloonTextChar">
+    <w:name w:val="Balloon Text Char"/>
+    <w:basedOn w:val="DefaultParagraphFont"/>
+    <w:link w:val="BalloonText"/>
     <w:uiPriority w:val="99"/>
     <w:semiHidden/>
     <w:rsid w:val="00830717"/>
@@ -1755,10 +1769,10 @@
       <w:szCs w:val="18"/>
     </w:rPr>
   </w:style>
-  <w:style w:type="paragraph" w:styleId="Didascalia">
+  <w:style w:type="paragraph" w:styleId="Caption">
     <w:name w:val="caption"/>
-    <w:basedOn w:val="Normale"/>
-    <w:next w:val="Normale"/>
+    <w:basedOn w:val="Normal"/>
+    <w:next w:val="Normal"/>
     <w:uiPriority w:val="35"/>
     <w:unhideWhenUsed/>
     <w:qFormat/>
@@ -1774,9 +1788,9 @@
       <w:szCs w:val="18"/>
     </w:rPr>
   </w:style>
-  <w:style w:type="paragraph" w:styleId="Paragrafoelenco">
+  <w:style w:type="paragraph" w:styleId="ListParagraph">
     <w:name w:val="List Paragraph"/>
-    <w:basedOn w:val="Normale"/>
+    <w:basedOn w:val="Normal"/>
     <w:uiPriority w:val="34"/>
     <w:qFormat/>
     <w:rsid w:val="00606767"/>
@@ -1785,9 +1799,9 @@
       <w:contextualSpacing/>
     </w:pPr>
   </w:style>
-  <w:style w:type="character" w:styleId="Collegamentoipertestuale">
+  <w:style w:type="character" w:styleId="Hyperlink">
     <w:name w:val="Hyperlink"/>
-    <w:basedOn w:val="Carpredefinitoparagrafo"/>
+    <w:basedOn w:val="DefaultParagraphFont"/>
     <w:uiPriority w:val="99"/>
     <w:unhideWhenUsed/>
     <w:rsid w:val="00606767"/>
@@ -1796,9 +1810,9 @@
       <w:u w:val="single"/>
     </w:rPr>
   </w:style>
-  <w:style w:type="character" w:styleId="Collegamentovisitato">
+  <w:style w:type="character" w:styleId="FollowedHyperlink">
     <w:name w:val="FollowedHyperlink"/>
-    <w:basedOn w:val="Carpredefinitoparagrafo"/>
+    <w:basedOn w:val="DefaultParagraphFont"/>
     <w:uiPriority w:val="99"/>
     <w:semiHidden/>
     <w:unhideWhenUsed/>

</xml_diff>